<commit_message>
change algo for get soup
</commit_message>
<xml_diff>
--- a/Project Plan/Project Plan.docx
+++ b/Project Plan/Project Plan.docx
@@ -89,10 +89,7 @@
         <w:t xml:space="preserve">followed by data storage, cleaning/wrangling, processing, model building, machine learning, and application </w:t>
       </w:r>
       <w:r>
-        <w:t xml:space="preserve">deploying </w:t>
-      </w:r>
-      <w:r>
-        <w:t xml:space="preserve">(maybe an API, web application or dashboard) </w:t>
+        <w:t xml:space="preserve">deploying (maybe an API, web application or dashboard) </w:t>
       </w:r>
       <w:r>
         <w:t>in the</w:t>
@@ -142,19 +139,7 @@
         <w:rPr>
           <w:color w:val="FF0000"/>
         </w:rPr>
-        <w:t xml:space="preserve">price, description, selling rank, location, Amazon’s Choice, </w:t>
-      </w:r>
-      <w:r>
-        <w:rPr>
-          <w:color w:val="FF0000"/>
-        </w:rPr>
-        <w:t>Manufacturer</w:t>
-      </w:r>
-      <w:r>
-        <w:rPr>
-          <w:color w:val="FF0000"/>
-        </w:rPr>
-        <w:t xml:space="preserve">, </w:t>
+        <w:t xml:space="preserve">price, description, selling rank, location, Amazon’s Choice, Manufacturer, </w:t>
       </w:r>
       <w:proofErr w:type="gramStart"/>
       <w:r>
@@ -182,6 +167,33 @@
       <w:r>
         <w:t>.</w:t>
       </w:r>
+    </w:p>
+    <w:p>
+      <w:pPr>
+        <w:pStyle w:val="ListParagraph"/>
+        <w:numPr>
+          <w:ilvl w:val="1"/>
+          <w:numId w:val="1"/>
+        </w:numPr>
+      </w:pPr>
+      <w:r>
+        <w:rPr>
+          <w:rFonts w:hint="eastAsia"/>
+        </w:rPr>
+        <w:t>head</w:t>
+      </w:r>
+      <w:r>
+        <w:t>phones</w:t>
+      </w:r>
+    </w:p>
+    <w:p>
+      <w:pPr>
+        <w:pStyle w:val="ListParagraph"/>
+        <w:numPr>
+          <w:ilvl w:val="1"/>
+          <w:numId w:val="1"/>
+        </w:numPr>
+      </w:pPr>
     </w:p>
     <w:p>
       <w:pPr>
@@ -410,6 +422,7 @@
         </w:numPr>
       </w:pPr>
       <w:r>
+        <w:lastRenderedPageBreak/>
         <w:t>R</w:t>
       </w:r>
       <w:r>
@@ -447,7 +460,6 @@
         </w:numPr>
       </w:pPr>
       <w:r>
-        <w:lastRenderedPageBreak/>
         <w:t>Build a</w:t>
       </w:r>
       <w:r>
@@ -558,11 +570,11 @@
         <w:t>(we totally need this, because our data scrapping is going to be huge and the process is slow)</w:t>
       </w:r>
       <w:r>
-        <w:t>, using S</w:t>
+        <w:t xml:space="preserve">, using </w:t>
       </w:r>
       <w:proofErr w:type="spellStart"/>
       <w:r>
-        <w:t>parkSQL</w:t>
+        <w:t>SparkSQL</w:t>
       </w:r>
       <w:proofErr w:type="spellEnd"/>
       <w:r>

</xml_diff>